<commit_message>
Aggiornato il file NOTE_PROGETTO
</commit_message>
<xml_diff>
--- a/Tris/Progetto Tic Tac Toe.docx
+++ b/Tris/Progetto Tic Tac Toe.docx
@@ -217,29 +217,12 @@
         </w:rPr>
         <w:t xml:space="preserve">Davide </w:t>
       </w:r>
-    </w:p>
-    <w:p/>
-    <w:p/>
-    <w:p/>
-    <w:p>
-      <w:pPr>
-        <w:rPr>
-          <w:b/>
-        </w:rPr>
-      </w:pPr>
-      <w:r>
-        <w:rPr>
-          <w:b/>
-        </w:rPr>
-        <w:t>Bozza primo ciclo</w:t>
-      </w:r>
-    </w:p>
-    <w:p>
-      <w:pPr>
-        <w:rPr>
-          <w:b/>
-        </w:rPr>
-      </w:pPr>
+      <w:r>
+        <w:rPr>
+          <w:b/>
+        </w:rPr>
+        <w:t>Albertini</w:t>
+      </w:r>
     </w:p>
     <w:p/>
     <w:p>
@@ -371,287 +354,199 @@
       <w:r>
         <w:t>Kokou</w:t>
       </w:r>
+    </w:p>
+    <w:p/>
+    <w:p>
+      <w:pPr>
+        <w:rPr>
+          <w:b/>
+        </w:rPr>
+      </w:pPr>
+      <w:r>
+        <w:rPr>
+          <w:b/>
+        </w:rPr>
+        <w:t xml:space="preserve">Server </w:t>
+      </w:r>
+      <w:proofErr w:type="spellStart"/>
+      <w:r>
+        <w:rPr>
+          <w:b/>
+        </w:rPr>
+        <w:t>Tomcat</w:t>
+      </w:r>
+      <w:proofErr w:type="spellEnd"/>
+    </w:p>
+    <w:p>
+      <w:r>
+        <w:t>Andrea</w:t>
+      </w:r>
+    </w:p>
+    <w:p/>
+    <w:p>
+      <w:pPr>
+        <w:rPr>
+          <w:b/>
+        </w:rPr>
+      </w:pPr>
+      <w:r>
+        <w:rPr>
+          <w:b/>
+        </w:rPr>
+        <w:t>Colloquio</w:t>
+      </w:r>
+      <w:r>
+        <w:rPr>
+          <w:b/>
+        </w:rPr>
+        <w:t xml:space="preserve"> 29 </w:t>
+      </w:r>
+      <w:proofErr w:type="gramStart"/>
+      <w:r>
+        <w:rPr>
+          <w:b/>
+        </w:rPr>
+        <w:t>Aprile</w:t>
+      </w:r>
+      <w:proofErr w:type="gramEnd"/>
+      <w:r>
+        <w:rPr>
+          <w:b/>
+        </w:rPr>
+        <w:t xml:space="preserve"> 2014</w:t>
+      </w:r>
+    </w:p>
+    <w:p>
+      <w:r>
+        <w:t>Primo ciclo</w:t>
+      </w:r>
+      <w:r>
+        <w:t xml:space="preserve">: poter giocare online sfruttando un </w:t>
+      </w:r>
+      <w:proofErr w:type="spellStart"/>
+      <w:r>
+        <w:t>webserver</w:t>
+      </w:r>
+      <w:proofErr w:type="spellEnd"/>
+      <w:r>
+        <w:t xml:space="preserve">, tra i </w:t>
+      </w:r>
+      <w:proofErr w:type="gramStart"/>
+      <w:r>
+        <w:t>3</w:t>
+      </w:r>
+      <w:proofErr w:type="gramEnd"/>
+      <w:r>
+        <w:t xml:space="preserve"> dispositivi (Java, </w:t>
+      </w:r>
+      <w:proofErr w:type="spellStart"/>
+      <w:r>
+        <w:t>Android</w:t>
+      </w:r>
+      <w:proofErr w:type="spellEnd"/>
+      <w:r>
+        <w:t>, HTML)</w:t>
+      </w:r>
+    </w:p>
+    <w:p>
+      <w:pPr>
+        <w:rPr>
+          <w:b/>
+        </w:rPr>
+      </w:pPr>
+    </w:p>
+    <w:p>
+      <w:pPr>
+        <w:rPr>
+          <w:b/>
+        </w:rPr>
+      </w:pPr>
+      <w:r>
+        <w:rPr>
+          <w:b/>
+        </w:rPr>
+        <w:t xml:space="preserve">Per </w:t>
+      </w:r>
+      <w:proofErr w:type="spellStart"/>
+      <w:r>
+        <w:rPr>
+          <w:b/>
+        </w:rPr>
+        <w:t>Java</w:t>
+      </w:r>
+      <w:proofErr w:type="gramStart"/>
+      <w:r>
+        <w:rPr>
+          <w:b/>
+        </w:rPr>
+        <w:t>,</w:t>
+      </w:r>
+      <w:proofErr w:type="gramEnd"/>
+      <w:r>
+        <w:rPr>
+          <w:b/>
+        </w:rPr>
+        <w:t>WEB</w:t>
+      </w:r>
+      <w:r>
+        <w:rPr>
+          <w:b/>
+        </w:rPr>
+        <w:t>,</w:t>
+      </w:r>
+      <w:r>
+        <w:rPr>
+          <w:b/>
+        </w:rPr>
+        <w:t>Android</w:t>
+      </w:r>
+      <w:proofErr w:type="spellEnd"/>
+    </w:p>
+    <w:p>
+      <w:pPr>
+        <w:rPr>
+          <w:b/>
+        </w:rPr>
+      </w:pPr>
+    </w:p>
+    <w:p>
+      <w:pPr>
+        <w:rPr>
+          <w:b/>
+        </w:rPr>
+      </w:pPr>
       <w:bookmarkStart w:id="0" w:name="_GoBack"/>
       <w:bookmarkEnd w:id="0"/>
-    </w:p>
-    <w:p/>
-    <w:p>
-      <w:pPr>
-        <w:rPr>
-          <w:b/>
-        </w:rPr>
-      </w:pPr>
-      <w:r>
-        <w:rPr>
-          <w:b/>
-        </w:rPr>
-        <w:t xml:space="preserve">Server </w:t>
-      </w:r>
-      <w:proofErr w:type="spellStart"/>
-      <w:r>
-        <w:rPr>
-          <w:b/>
-        </w:rPr>
-        <w:t>Tomcat</w:t>
-      </w:r>
-      <w:proofErr w:type="spellEnd"/>
-    </w:p>
-    <w:p>
-      <w:r>
-        <w:t>Andrea</w:t>
-      </w:r>
-    </w:p>
-    <w:p/>
-    <w:p>
-      <w:pPr>
-        <w:rPr>
-          <w:b/>
-        </w:rPr>
-      </w:pPr>
-      <w:r>
-        <w:rPr>
-          <w:b/>
-        </w:rPr>
-        <w:t>Colloquio</w:t>
-      </w:r>
-      <w:r>
-        <w:rPr>
-          <w:b/>
-        </w:rPr>
-        <w:t xml:space="preserve"> 29 </w:t>
+      <w:r>
+        <w:rPr>
+          <w:b/>
+        </w:rPr>
+        <w:t>Osservazione</w:t>
+      </w:r>
+    </w:p>
+    <w:p>
+      <w:pPr>
+        <w:rPr>
+          <w:b/>
+        </w:rPr>
+      </w:pPr>
+    </w:p>
+    <w:p>
+      <w:r>
+        <w:t>Le storie utente dovrebbe</w:t>
+      </w:r>
+      <w:r>
+        <w:t>ro</w:t>
+      </w:r>
+      <w:r>
+        <w:t xml:space="preserve"> essere più semplici da capire e devono aiutare l’utente </w:t>
       </w:r>
       <w:proofErr w:type="gramStart"/>
       <w:r>
-        <w:rPr>
-          <w:b/>
-        </w:rPr>
-        <w:t>Aprile</w:t>
+        <w:t>ad</w:t>
       </w:r>
       <w:proofErr w:type="gramEnd"/>
       <w:r>
-        <w:rPr>
-          <w:b/>
-        </w:rPr>
-        <w:t xml:space="preserve"> 2014</w:t>
-      </w:r>
-    </w:p>
-    <w:p>
-      <w:pPr>
-        <w:rPr>
-          <w:b/>
-        </w:rPr>
-      </w:pPr>
-    </w:p>
-    <w:p>
-      <w:pPr>
-        <w:rPr>
-          <w:b/>
-        </w:rPr>
-      </w:pPr>
-      <w:r>
-        <w:rPr>
-          <w:b/>
-        </w:rPr>
-        <w:t xml:space="preserve">Storie </w:t>
-      </w:r>
-      <w:r>
-        <w:rPr>
-          <w:b/>
-        </w:rPr>
-        <w:t xml:space="preserve">utente </w:t>
-      </w:r>
-    </w:p>
-    <w:p>
-      <w:pPr>
-        <w:rPr>
-          <w:b/>
-        </w:rPr>
-      </w:pPr>
-      <w:r>
-        <w:rPr>
-          <w:b/>
-        </w:rPr>
-        <w:t>Primo ciclo</w:t>
-      </w:r>
-      <w:r>
-        <w:rPr>
-          <w:b/>
-        </w:rPr>
-        <w:t xml:space="preserve">: </w:t>
-      </w:r>
-      <w:r>
-        <w:rPr>
-          <w:b/>
-        </w:rPr>
-        <w:t xml:space="preserve">poter giocare online sfruttando un </w:t>
-      </w:r>
-      <w:proofErr w:type="spellStart"/>
-      <w:r>
-        <w:rPr>
-          <w:b/>
-        </w:rPr>
-        <w:t>webserver</w:t>
-      </w:r>
-      <w:proofErr w:type="spellEnd"/>
-      <w:r>
-        <w:rPr>
-          <w:b/>
-        </w:rPr>
-        <w:t xml:space="preserve">, tra i </w:t>
-      </w:r>
-      <w:proofErr w:type="gramStart"/>
-      <w:r>
-        <w:rPr>
-          <w:b/>
-        </w:rPr>
-        <w:t>3</w:t>
-      </w:r>
-      <w:proofErr w:type="gramEnd"/>
-      <w:r>
-        <w:rPr>
-          <w:b/>
-        </w:rPr>
-        <w:t xml:space="preserve"> dispositivi (Java, </w:t>
-      </w:r>
-      <w:proofErr w:type="spellStart"/>
-      <w:r>
-        <w:rPr>
-          <w:b/>
-        </w:rPr>
-        <w:t>Android</w:t>
-      </w:r>
-      <w:proofErr w:type="spellEnd"/>
-      <w:r>
-        <w:rPr>
-          <w:b/>
-        </w:rPr>
-        <w:t>, HTML)</w:t>
-      </w:r>
-    </w:p>
-    <w:p>
-      <w:pPr>
-        <w:rPr>
-          <w:b/>
-        </w:rPr>
-      </w:pPr>
-    </w:p>
-    <w:p>
-      <w:pPr>
-        <w:rPr>
-          <w:b/>
-        </w:rPr>
-      </w:pPr>
-    </w:p>
-    <w:p>
-      <w:pPr>
-        <w:rPr>
-          <w:b/>
-        </w:rPr>
-      </w:pPr>
-      <w:r>
-        <w:rPr>
-          <w:b/>
-        </w:rPr>
-        <w:t xml:space="preserve">Per </w:t>
-      </w:r>
-      <w:proofErr w:type="spellStart"/>
-      <w:r>
-        <w:rPr>
-          <w:b/>
-        </w:rPr>
-        <w:t>Java</w:t>
-      </w:r>
-      <w:proofErr w:type="gramStart"/>
-      <w:r>
-        <w:rPr>
-          <w:b/>
-        </w:rPr>
-        <w:t>,</w:t>
-      </w:r>
-      <w:proofErr w:type="gramEnd"/>
-      <w:r>
-        <w:rPr>
-          <w:b/>
-        </w:rPr>
-        <w:t>WEB</w:t>
-      </w:r>
-      <w:r>
-        <w:rPr>
-          <w:b/>
-        </w:rPr>
-        <w:t>,</w:t>
-      </w:r>
-      <w:r>
-        <w:rPr>
-          <w:b/>
-        </w:rPr>
-        <w:t>Android</w:t>
-      </w:r>
-      <w:proofErr w:type="spellEnd"/>
-    </w:p>
-    <w:p>
-      <w:pPr>
-        <w:rPr>
-          <w:b/>
-        </w:rPr>
-      </w:pPr>
-    </w:p>
-    <w:p>
-      <w:pPr>
-        <w:rPr>
-          <w:b/>
-        </w:rPr>
-      </w:pPr>
-      <w:r>
-        <w:rPr>
-          <w:b/>
-        </w:rPr>
-        <w:t>Osservazione</w:t>
-      </w:r>
-    </w:p>
-    <w:p>
-      <w:pPr>
-        <w:rPr>
-          <w:b/>
-        </w:rPr>
-      </w:pPr>
-    </w:p>
-    <w:p>
-      <w:pPr>
-        <w:rPr>
-          <w:b/>
-        </w:rPr>
-      </w:pPr>
-      <w:r>
-        <w:rPr>
-          <w:b/>
-        </w:rPr>
-        <w:t>Le storie utente dovrebbe</w:t>
-      </w:r>
-      <w:r>
-        <w:rPr>
-          <w:b/>
-        </w:rPr>
-        <w:t>ro</w:t>
-      </w:r>
-      <w:r>
-        <w:rPr>
-          <w:b/>
-        </w:rPr>
-        <w:t xml:space="preserve"> essere più semplici da capire e devono aiutare l’utente </w:t>
-      </w:r>
-      <w:proofErr w:type="gramStart"/>
-      <w:r>
-        <w:rPr>
-          <w:b/>
-        </w:rPr>
-        <w:t>ad</w:t>
-      </w:r>
-      <w:proofErr w:type="gramEnd"/>
-      <w:r>
-        <w:rPr>
-          <w:b/>
-        </w:rPr>
         <w:t xml:space="preserve"> usare il programma che è stata visualizzato.</w:t>
       </w:r>
     </w:p>
@@ -693,6 +588,19 @@
         </w:rPr>
         <w:t xml:space="preserve"> è possibile selezionare il tipo di simbolo da usare</w:t>
       </w:r>
+      <w:r>
+        <w:rPr>
+          <w:b/>
+        </w:rPr>
+        <w:t xml:space="preserve"> </w:t>
+      </w:r>
+      <w:r>
+        <w:rPr>
+          <w:b/>
+          <w:color w:val="FF0000"/>
+        </w:rPr>
+        <w:t>FATTO</w:t>
+      </w:r>
     </w:p>
     <w:p>
       <w:pPr>
@@ -709,7 +617,6 @@
         <w:rPr>
           <w:b/>
         </w:rPr>
-        <w:lastRenderedPageBreak/>
         <w:t xml:space="preserve">Selezionando </w:t>
       </w:r>
       <w:proofErr w:type="gramStart"/>
@@ -725,6 +632,19 @@
           <w:b/>
         </w:rPr>
         <w:t xml:space="preserve"> la voce “Inizia”, sarà possibile iniziare a giocare una partita contro il Computer</w:t>
+      </w:r>
+      <w:r>
+        <w:rPr>
+          <w:b/>
+        </w:rPr>
+        <w:t xml:space="preserve"> </w:t>
+      </w:r>
+      <w:r>
+        <w:rPr>
+          <w:b/>
+          <w:color w:val="FF0000"/>
+        </w:rPr>
+        <w:t>FATTO</w:t>
       </w:r>
     </w:p>
     <w:p>
@@ -744,6 +664,19 @@
         </w:rPr>
         <w:t>Dal menu principale, è possibile selezionare il livello di difficoltà.</w:t>
       </w:r>
+      <w:r>
+        <w:rPr>
+          <w:b/>
+        </w:rPr>
+        <w:t xml:space="preserve"> </w:t>
+      </w:r>
+      <w:r>
+        <w:rPr>
+          <w:b/>
+          <w:color w:val="FF0000"/>
+        </w:rPr>
+        <w:t>FATTO</w:t>
+      </w:r>
     </w:p>
     <w:p>
       <w:pPr>
@@ -776,6 +709,19 @@
         </w:rPr>
         <w:t xml:space="preserve"> di difficoltà selezionabile dal menu, può essere Casuale, Semplice, Medio, Difficile</w:t>
       </w:r>
+      <w:r>
+        <w:rPr>
+          <w:b/>
+        </w:rPr>
+        <w:t xml:space="preserve"> </w:t>
+      </w:r>
+      <w:r>
+        <w:rPr>
+          <w:b/>
+          <w:color w:val="FF0000"/>
+        </w:rPr>
+        <w:t>FATTO</w:t>
+      </w:r>
     </w:p>
     <w:p>
       <w:pPr>
@@ -792,14 +738,21 @@
         <w:rPr>
           <w:b/>
         </w:rPr>
-        <w:t xml:space="preserve">Per capire chi ha vinto la partita, non appena sarà presente una terna vincente, comparirà una scritta con il </w:t>
+        <w:t>Per capire chi ha vinto la partita, non appena sarà presente una terna vincente, comparirà una scritta con il vincitore</w:t>
+      </w:r>
+      <w:r>
+        <w:rPr>
+          <w:b/>
+        </w:rPr>
+        <w:t xml:space="preserve"> </w:t>
       </w:r>
       <w:proofErr w:type="gramStart"/>
       <w:r>
         <w:rPr>
           <w:b/>
-        </w:rPr>
-        <w:t>vincitore</w:t>
+          <w:color w:val="FF0000"/>
+        </w:rPr>
+        <w:t>FATTO</w:t>
       </w:r>
       <w:proofErr w:type="gramEnd"/>
     </w:p>
@@ -818,6 +771,7 @@
         <w:rPr>
           <w:b/>
         </w:rPr>
+        <w:lastRenderedPageBreak/>
         <w:t xml:space="preserve">Attraverso </w:t>
       </w:r>
       <w:proofErr w:type="gramStart"/>
@@ -833,6 +787,19 @@
           <w:b/>
         </w:rPr>
         <w:t>, è possibile visualizzare tutto lo storico delle partite giocate, con livello di difficoltà, numero vittorie, sconfitte e pareggi</w:t>
+      </w:r>
+      <w:r>
+        <w:rPr>
+          <w:b/>
+        </w:rPr>
+        <w:t xml:space="preserve"> </w:t>
+      </w:r>
+      <w:r>
+        <w:rPr>
+          <w:b/>
+          <w:color w:val="FF0000"/>
+        </w:rPr>
+        <w:t>FATTO</w:t>
       </w:r>
     </w:p>
     <w:p>

</xml_diff>

<commit_message>
Simulazione di un possibile gioco Online Tris
</commit_message>
<xml_diff>
--- a/Tris/Progetto Tic Tac Toe.docx
+++ b/Tris/Progetto Tic Tac Toe.docx
@@ -46,26 +46,14 @@
       </w:r>
     </w:p>
     <w:p>
-      <w:proofErr w:type="spellStart"/>
-      <w:r>
-        <w:t>Tests</w:t>
-      </w:r>
-      <w:proofErr w:type="spellEnd"/>
-      <w:r>
-        <w:t xml:space="preserve"> Planner </w:t>
-      </w:r>
-      <w:r>
-        <w:rPr>
-          <w:b/>
-        </w:rPr>
-        <w:t xml:space="preserve">Dario </w:t>
-      </w:r>
-      <w:proofErr w:type="spellStart"/>
-      <w:r>
-        <w:rPr>
-          <w:b/>
-        </w:rPr>
-        <w:t>Puddin</w:t>
+      <w:r>
+        <w:t xml:space="preserve">Tests Planner </w:t>
+      </w:r>
+      <w:r>
+        <w:rPr>
+          <w:b/>
+        </w:rPr>
+        <w:t>Dario Puddin</w:t>
       </w:r>
       <w:r>
         <w:rPr>
@@ -73,156 +61,191 @@
         </w:rPr>
         <w:t>u</w:t>
       </w:r>
-      <w:proofErr w:type="spellEnd"/>
-    </w:p>
-    <w:p>
-      <w:r>
-        <w:t xml:space="preserve">Code </w:t>
-      </w:r>
-      <w:proofErr w:type="spellStart"/>
-      <w:r>
-        <w:t>Analist</w:t>
-      </w:r>
-      <w:proofErr w:type="spellEnd"/>
+    </w:p>
+    <w:p>
+      <w:r>
+        <w:t xml:space="preserve">Code Analist </w:t>
+      </w:r>
+      <w:r>
+        <w:rPr>
+          <w:b/>
+        </w:rPr>
+        <w:t>Santo A</w:t>
+      </w:r>
+      <w:r>
+        <w:rPr>
+          <w:b/>
+        </w:rPr>
+        <w:t>medeo</w:t>
+      </w:r>
+    </w:p>
+    <w:p>
+      <w:r>
+        <w:t xml:space="preserve">Code Manager </w:t>
+      </w:r>
+      <w:r>
+        <w:rPr>
+          <w:b/>
+        </w:rPr>
+        <w:t>Kokou Adjignon</w:t>
+      </w:r>
       <w:r>
         <w:t xml:space="preserve"> </w:t>
       </w:r>
-      <w:r>
-        <w:rPr>
-          <w:b/>
-        </w:rPr>
-        <w:t>Santo A</w:t>
-      </w:r>
-      <w:r>
-        <w:rPr>
-          <w:b/>
-        </w:rPr>
-        <w:t>medeo</w:t>
-      </w:r>
-    </w:p>
-    <w:p>
-      <w:r>
-        <w:t xml:space="preserve">Code Manager </w:t>
-      </w:r>
-      <w:proofErr w:type="spellStart"/>
-      <w:r>
-        <w:rPr>
-          <w:b/>
-        </w:rPr>
+    </w:p>
+    <w:p>
+      <w:r>
+        <w:t xml:space="preserve">Domain Expert </w:t>
+      </w:r>
+      <w:r>
+        <w:rPr>
+          <w:b/>
+        </w:rPr>
+        <w:t>Paulin</w:t>
+      </w:r>
+      <w:r>
+        <w:t xml:space="preserve"> </w:t>
+      </w:r>
+      <w:r>
+        <w:rPr>
+          <w:b/>
+        </w:rPr>
+        <w:t>Tchon</w:t>
+      </w:r>
+      <w:r>
+        <w:rPr>
+          <w:b/>
+        </w:rPr>
+        <w:t>in</w:t>
+      </w:r>
+      <w:r>
+        <w:rPr>
+          <w:b/>
+        </w:rPr>
+        <w:t xml:space="preserve">, </w:t>
+      </w:r>
+      <w:r>
+        <w:rPr>
+          <w:b/>
+        </w:rPr>
+        <w:t>Andrea Gallo</w:t>
+      </w:r>
+    </w:p>
+    <w:p>
+      <w:r>
+        <w:t xml:space="preserve">Code Technician </w:t>
+      </w:r>
+      <w:r>
+        <w:rPr>
+          <w:b/>
+        </w:rPr>
+        <w:t>Marco Vanzulli</w:t>
+      </w:r>
+      <w:r>
+        <w:t xml:space="preserve"> </w:t>
+      </w:r>
+    </w:p>
+    <w:p>
+      <w:r>
+        <w:t xml:space="preserve">Tirocinante </w:t>
+      </w:r>
+      <w:r>
+        <w:rPr>
+          <w:b/>
+        </w:rPr>
+        <w:t xml:space="preserve">Davide </w:t>
+      </w:r>
+      <w:r>
+        <w:rPr>
+          <w:b/>
+        </w:rPr>
+        <w:t>Albertini</w:t>
+      </w:r>
+    </w:p>
+    <w:p/>
+    <w:p>
+      <w:pPr>
+        <w:rPr>
+          <w:b/>
+        </w:rPr>
+      </w:pPr>
+      <w:r>
+        <w:rPr>
+          <w:b/>
+        </w:rPr>
+        <w:t>Software Java</w:t>
+      </w:r>
+    </w:p>
+    <w:p>
+      <w:r>
+        <w:t>Giacomo -&gt; Parte riguardante gli algoritmi di gioco</w:t>
+      </w:r>
+    </w:p>
+    <w:p>
+      <w:r>
+        <w:t>Dario -&gt; Parte grafica</w:t>
+      </w:r>
+    </w:p>
+    <w:p>
+      <w:r>
+        <w:t>Kakou -&gt; Gestione della parte Java nel server Tomcat, gestione dell’invio dei pacchetti TCP/IP</w:t>
+      </w:r>
+    </w:p>
+    <w:p>
+      <w:r>
+        <w:t>Davide</w:t>
+      </w:r>
+    </w:p>
+    <w:p/>
+    <w:p>
+      <w:pPr>
+        <w:rPr>
+          <w:b/>
+        </w:rPr>
+      </w:pPr>
+      <w:r>
+        <w:rPr>
+          <w:b/>
+        </w:rPr>
+        <w:t>Applicazione Android</w:t>
+      </w:r>
+    </w:p>
+    <w:p>
+      <w:r>
+        <w:t xml:space="preserve">Santo </w:t>
+      </w:r>
+    </w:p>
+    <w:p>
+      <w:r>
+        <w:t xml:space="preserve">Paulin </w:t>
+      </w:r>
+    </w:p>
+    <w:p/>
+    <w:p>
+      <w:pPr>
+        <w:rPr>
+          <w:b/>
+        </w:rPr>
+      </w:pPr>
+      <w:r>
+        <w:rPr>
+          <w:b/>
+        </w:rPr>
+        <w:t>Pagina WEB</w:t>
+      </w:r>
+    </w:p>
+    <w:p>
+      <w:r>
+        <w:t>Marco</w:t>
+      </w:r>
+      <w:r>
+        <w:t xml:space="preserve"> -&gt; Parte grafica + parte Javascript per gli algoritmi di gioco</w:t>
+      </w:r>
+    </w:p>
+    <w:p>
+      <w:r>
         <w:t>Kokou</w:t>
       </w:r>
-      <w:proofErr w:type="spellEnd"/>
-      <w:r>
-        <w:rPr>
-          <w:b/>
-        </w:rPr>
-        <w:t xml:space="preserve"> </w:t>
-      </w:r>
-      <w:proofErr w:type="spellStart"/>
-      <w:r>
-        <w:rPr>
-          <w:b/>
-        </w:rPr>
-        <w:t>Adjignon</w:t>
-      </w:r>
-      <w:proofErr w:type="spellEnd"/>
-      <w:r>
-        <w:t xml:space="preserve"> </w:t>
-      </w:r>
-    </w:p>
-    <w:p>
-      <w:proofErr w:type="gramStart"/>
-      <w:r>
-        <w:t>Domain</w:t>
-      </w:r>
-      <w:proofErr w:type="gramEnd"/>
-      <w:r>
-        <w:t xml:space="preserve"> Expert </w:t>
-      </w:r>
-      <w:proofErr w:type="spellStart"/>
-      <w:r>
-        <w:rPr>
-          <w:b/>
-        </w:rPr>
-        <w:t>Paulin</w:t>
-      </w:r>
-      <w:proofErr w:type="spellEnd"/>
-      <w:r>
-        <w:t xml:space="preserve"> </w:t>
-      </w:r>
-      <w:proofErr w:type="spellStart"/>
-      <w:r>
-        <w:rPr>
-          <w:b/>
-        </w:rPr>
-        <w:t>Tchon</w:t>
-      </w:r>
-      <w:r>
-        <w:rPr>
-          <w:b/>
-        </w:rPr>
-        <w:t>in</w:t>
-      </w:r>
-      <w:proofErr w:type="spellEnd"/>
-      <w:r>
-        <w:rPr>
-          <w:b/>
-        </w:rPr>
-        <w:t xml:space="preserve">, </w:t>
-      </w:r>
-      <w:r>
-        <w:rPr>
-          <w:b/>
-        </w:rPr>
-        <w:t>Andrea Gallo</w:t>
-      </w:r>
-    </w:p>
-    <w:p>
-      <w:r>
-        <w:t xml:space="preserve">Code </w:t>
-      </w:r>
-      <w:proofErr w:type="spellStart"/>
-      <w:r>
-        <w:t>Technician</w:t>
-      </w:r>
-      <w:proofErr w:type="spellEnd"/>
-      <w:r>
-        <w:t xml:space="preserve"> </w:t>
-      </w:r>
-      <w:r>
-        <w:rPr>
-          <w:b/>
-        </w:rPr>
-        <w:t xml:space="preserve">Marco </w:t>
-      </w:r>
-      <w:proofErr w:type="spellStart"/>
-      <w:r>
-        <w:rPr>
-          <w:b/>
-        </w:rPr>
-        <w:t>Vanzulli</w:t>
-      </w:r>
-      <w:proofErr w:type="spellEnd"/>
-      <w:r>
-        <w:t xml:space="preserve"> </w:t>
-      </w:r>
-    </w:p>
-    <w:p>
-      <w:r>
-        <w:t xml:space="preserve">Tirocinante </w:t>
-      </w:r>
-      <w:r>
-        <w:rPr>
-          <w:b/>
-        </w:rPr>
-        <w:t xml:space="preserve">Davide </w:t>
-      </w:r>
-      <w:r>
-        <w:rPr>
-          <w:b/>
-        </w:rPr>
-        <w:t>Albertini</w:t>
-      </w:r>
     </w:p>
     <w:p/>
     <w:p>
@@ -235,47 +258,12 @@
         <w:rPr>
           <w:b/>
         </w:rPr>
-        <w:t>Software Java</w:t>
-      </w:r>
-    </w:p>
-    <w:p>
-      <w:r>
-        <w:t xml:space="preserve">Giacomo -&gt; Parte riguardante gli algoritmi di </w:t>
-      </w:r>
-      <w:proofErr w:type="gramStart"/>
-      <w:r>
-        <w:t>gioco</w:t>
-      </w:r>
-      <w:proofErr w:type="gramEnd"/>
-    </w:p>
-    <w:p>
-      <w:r>
-        <w:t>Dario -&gt; Parte grafica</w:t>
-      </w:r>
-    </w:p>
-    <w:p>
-      <w:proofErr w:type="spellStart"/>
-      <w:proofErr w:type="gramStart"/>
-      <w:r>
-        <w:t>Kakou</w:t>
-      </w:r>
-      <w:proofErr w:type="spellEnd"/>
-      <w:r>
-        <w:t xml:space="preserve"> -&gt; Gestione della parte Java nel server </w:t>
-      </w:r>
-      <w:proofErr w:type="spellStart"/>
-      <w:r>
-        <w:t>Tomcat</w:t>
-      </w:r>
-      <w:proofErr w:type="spellEnd"/>
-      <w:r>
-        <w:t>, gestione dell’invio dei pacchetti TCP/IP</w:t>
-      </w:r>
-      <w:proofErr w:type="gramEnd"/>
-    </w:p>
-    <w:p>
-      <w:r>
-        <w:t>Davide</w:t>
+        <w:t>Server Tomcat</w:t>
+      </w:r>
+    </w:p>
+    <w:p>
+      <w:r>
+        <w:t>Andrea</w:t>
       </w:r>
     </w:p>
     <w:p/>
@@ -289,234 +277,74 @@
         <w:rPr>
           <w:b/>
         </w:rPr>
-        <w:t xml:space="preserve">Applicazione </w:t>
-      </w:r>
-      <w:proofErr w:type="spellStart"/>
+        <w:t>Colloquio</w:t>
+      </w:r>
+      <w:r>
+        <w:rPr>
+          <w:b/>
+        </w:rPr>
+        <w:t xml:space="preserve"> 29 Aprile 2014</w:t>
+      </w:r>
+    </w:p>
+    <w:p>
+      <w:r>
+        <w:t>Primo ciclo</w:t>
+      </w:r>
+      <w:r>
+        <w:t>: poter giocare online sfruttando un webserver, tra i 3 dispositivi (Java, Android, HTML)</w:t>
+      </w:r>
+    </w:p>
+    <w:p>
+      <w:pPr>
+        <w:rPr>
+          <w:b/>
+        </w:rPr>
+      </w:pPr>
+    </w:p>
+    <w:p>
+      <w:pPr>
+        <w:rPr>
+          <w:b/>
+        </w:rPr>
+      </w:pPr>
+      <w:r>
+        <w:rPr>
+          <w:b/>
+        </w:rPr>
+        <w:t>Per Java,</w:t>
+      </w:r>
+      <w:r>
+        <w:rPr>
+          <w:b/>
+        </w:rPr>
+        <w:t>WEB</w:t>
+      </w:r>
+      <w:r>
+        <w:rPr>
+          <w:b/>
+        </w:rPr>
+        <w:t>,</w:t>
+      </w:r>
       <w:r>
         <w:rPr>
           <w:b/>
         </w:rPr>
         <w:t>Android</w:t>
       </w:r>
-      <w:proofErr w:type="spellEnd"/>
-    </w:p>
-    <w:p>
-      <w:r>
-        <w:t xml:space="preserve">Santo </w:t>
-      </w:r>
-    </w:p>
-    <w:p>
-      <w:proofErr w:type="spellStart"/>
-      <w:r>
-        <w:t>Paulin</w:t>
-      </w:r>
-      <w:proofErr w:type="spellEnd"/>
-      <w:r>
-        <w:t xml:space="preserve"> </w:t>
-      </w:r>
-    </w:p>
-    <w:p/>
-    <w:p>
-      <w:pPr>
-        <w:rPr>
-          <w:b/>
-        </w:rPr>
-      </w:pPr>
-      <w:r>
-        <w:rPr>
-          <w:b/>
-        </w:rPr>
-        <w:t>Pagina WEB</w:t>
-      </w:r>
-    </w:p>
-    <w:p>
-      <w:r>
-        <w:t>Marco</w:t>
-      </w:r>
-      <w:r>
-        <w:t xml:space="preserve"> -&gt; Parte grafica + parte </w:t>
-      </w:r>
-      <w:proofErr w:type="spellStart"/>
-      <w:r>
-        <w:t>Javascript</w:t>
-      </w:r>
-      <w:proofErr w:type="spellEnd"/>
-      <w:r>
-        <w:t xml:space="preserve"> per gli algoritmi di </w:t>
-      </w:r>
-      <w:proofErr w:type="gramStart"/>
-      <w:r>
-        <w:t>gioco</w:t>
-      </w:r>
-      <w:proofErr w:type="gramEnd"/>
-    </w:p>
-    <w:p>
-      <w:r>
-        <w:t>Kokou</w:t>
-      </w:r>
-    </w:p>
-    <w:p/>
-    <w:p>
-      <w:pPr>
-        <w:rPr>
-          <w:b/>
-        </w:rPr>
-      </w:pPr>
-      <w:r>
-        <w:rPr>
-          <w:b/>
-        </w:rPr>
-        <w:t xml:space="preserve">Server </w:t>
-      </w:r>
-      <w:proofErr w:type="spellStart"/>
-      <w:r>
-        <w:rPr>
-          <w:b/>
-        </w:rPr>
-        <w:t>Tomcat</w:t>
-      </w:r>
-      <w:proofErr w:type="spellEnd"/>
-    </w:p>
-    <w:p>
-      <w:r>
-        <w:t>Andrea</w:t>
-      </w:r>
-    </w:p>
-    <w:p/>
-    <w:p>
-      <w:pPr>
-        <w:rPr>
-          <w:b/>
-        </w:rPr>
-      </w:pPr>
-      <w:r>
-        <w:rPr>
-          <w:b/>
-        </w:rPr>
-        <w:t>Colloquio</w:t>
-      </w:r>
-      <w:r>
-        <w:rPr>
-          <w:b/>
-        </w:rPr>
-        <w:t xml:space="preserve"> 29 </w:t>
-      </w:r>
-      <w:proofErr w:type="gramStart"/>
-      <w:r>
-        <w:rPr>
-          <w:b/>
-        </w:rPr>
-        <w:t>Aprile</w:t>
-      </w:r>
-      <w:proofErr w:type="gramEnd"/>
-      <w:r>
-        <w:rPr>
-          <w:b/>
-        </w:rPr>
-        <w:t xml:space="preserve"> 2014</w:t>
-      </w:r>
-    </w:p>
-    <w:p>
-      <w:r>
-        <w:t>Primo ciclo</w:t>
-      </w:r>
-      <w:r>
-        <w:t xml:space="preserve">: poter giocare online sfruttando un </w:t>
-      </w:r>
-      <w:proofErr w:type="spellStart"/>
-      <w:r>
-        <w:t>webserver</w:t>
-      </w:r>
-      <w:proofErr w:type="spellEnd"/>
-      <w:r>
-        <w:t xml:space="preserve">, tra i </w:t>
-      </w:r>
-      <w:proofErr w:type="gramStart"/>
-      <w:r>
-        <w:t>3</w:t>
-      </w:r>
-      <w:proofErr w:type="gramEnd"/>
-      <w:r>
-        <w:t xml:space="preserve"> dispositivi (Java, </w:t>
-      </w:r>
-      <w:proofErr w:type="spellStart"/>
-      <w:r>
-        <w:t>Android</w:t>
-      </w:r>
-      <w:proofErr w:type="spellEnd"/>
-      <w:r>
-        <w:t>, HTML)</w:t>
-      </w:r>
-    </w:p>
-    <w:p>
-      <w:pPr>
-        <w:rPr>
-          <w:b/>
-        </w:rPr>
-      </w:pPr>
-    </w:p>
-    <w:p>
-      <w:pPr>
-        <w:rPr>
-          <w:b/>
-        </w:rPr>
-      </w:pPr>
-      <w:r>
-        <w:rPr>
-          <w:b/>
-        </w:rPr>
-        <w:t xml:space="preserve">Per </w:t>
-      </w:r>
-      <w:proofErr w:type="spellStart"/>
-      <w:r>
-        <w:rPr>
-          <w:b/>
-        </w:rPr>
-        <w:t>Java</w:t>
-      </w:r>
-      <w:proofErr w:type="gramStart"/>
-      <w:r>
-        <w:rPr>
-          <w:b/>
-        </w:rPr>
-        <w:t>,</w:t>
-      </w:r>
-      <w:proofErr w:type="gramEnd"/>
-      <w:r>
-        <w:rPr>
-          <w:b/>
-        </w:rPr>
-        <w:t>WEB</w:t>
-      </w:r>
-      <w:r>
-        <w:rPr>
-          <w:b/>
-        </w:rPr>
-        <w:t>,</w:t>
-      </w:r>
-      <w:r>
-        <w:rPr>
-          <w:b/>
-        </w:rPr>
-        <w:t>Android</w:t>
-      </w:r>
-      <w:proofErr w:type="spellEnd"/>
-    </w:p>
-    <w:p>
-      <w:pPr>
-        <w:rPr>
-          <w:b/>
-        </w:rPr>
-      </w:pPr>
-    </w:p>
-    <w:p>
-      <w:pPr>
-        <w:rPr>
-          <w:b/>
-        </w:rPr>
-      </w:pPr>
-      <w:bookmarkStart w:id="0" w:name="_GoBack"/>
-      <w:bookmarkEnd w:id="0"/>
+    </w:p>
+    <w:p>
+      <w:pPr>
+        <w:rPr>
+          <w:b/>
+        </w:rPr>
+      </w:pPr>
+    </w:p>
+    <w:p>
+      <w:pPr>
+        <w:rPr>
+          <w:b/>
+        </w:rPr>
+      </w:pPr>
       <w:r>
         <w:rPr>
           <w:b/>
@@ -539,15 +367,7 @@
         <w:t>ro</w:t>
       </w:r>
       <w:r>
-        <w:t xml:space="preserve"> essere più semplici da capire e devono aiutare l’utente </w:t>
-      </w:r>
-      <w:proofErr w:type="gramStart"/>
-      <w:r>
-        <w:t>ad</w:t>
-      </w:r>
-      <w:proofErr w:type="gramEnd"/>
-      <w:r>
-        <w:t xml:space="preserve"> usare il programma che è stata visualizzato.</w:t>
+        <w:t xml:space="preserve"> essere più semplici da capire e devono aiutare l’utente ad usare il programma che è stata visualizzato.</w:t>
       </w:r>
     </w:p>
     <w:p>
@@ -572,34 +392,13 @@
         <w:rPr>
           <w:b/>
         </w:rPr>
-        <w:t xml:space="preserve">Aprendo l’applicazione, selezionando dal Menu “Nuova partita”, comparirà una pagina con </w:t>
-      </w:r>
-      <w:proofErr w:type="gramStart"/>
-      <w:r>
-        <w:rPr>
-          <w:b/>
-        </w:rPr>
-        <w:t>quale</w:t>
-      </w:r>
-      <w:proofErr w:type="gramEnd"/>
-      <w:r>
-        <w:rPr>
-          <w:b/>
-        </w:rPr>
-        <w:t xml:space="preserve"> è possibile selezionare il tipo di simbolo da usare</w:t>
+        <w:t>Aprendo l’applicazione, selezionando dal Menu “Nuova partita”, comparirà una pagina con quale è possibile selezionare il tipo di simbolo da usare</w:t>
       </w:r>
       <w:r>
         <w:rPr>
           <w:b/>
         </w:rPr>
         <w:t xml:space="preserve"> </w:t>
-      </w:r>
-      <w:r>
-        <w:rPr>
-          <w:b/>
-          <w:color w:val="FF0000"/>
-        </w:rPr>
-        <w:t>FATTO</w:t>
       </w:r>
     </w:p>
     <w:p>
@@ -617,34 +416,13 @@
         <w:rPr>
           <w:b/>
         </w:rPr>
-        <w:t xml:space="preserve">Selezionando </w:t>
-      </w:r>
-      <w:proofErr w:type="gramStart"/>
-      <w:r>
-        <w:rPr>
-          <w:b/>
-        </w:rPr>
-        <w:t>successivamente</w:t>
-      </w:r>
-      <w:proofErr w:type="gramEnd"/>
-      <w:r>
-        <w:rPr>
-          <w:b/>
-        </w:rPr>
-        <w:t xml:space="preserve"> la voce “Inizia”, sarà possibile iniziare a giocare una partita contro il Computer</w:t>
+        <w:t>Selezionando successivamente la voce “Inizia”, sarà possibile iniziare a giocare una partita contro il Computer</w:t>
       </w:r>
       <w:r>
         <w:rPr>
           <w:b/>
         </w:rPr>
         <w:t xml:space="preserve"> </w:t>
-      </w:r>
-      <w:r>
-        <w:rPr>
-          <w:b/>
-          <w:color w:val="FF0000"/>
-        </w:rPr>
-        <w:t>FATTO</w:t>
       </w:r>
     </w:p>
     <w:p>
@@ -670,13 +448,6 @@
         </w:rPr>
         <w:t xml:space="preserve"> </w:t>
       </w:r>
-      <w:r>
-        <w:rPr>
-          <w:b/>
-          <w:color w:val="FF0000"/>
-        </w:rPr>
-        <w:t>FATTO</w:t>
-      </w:r>
     </w:p>
     <w:p>
       <w:pPr>
@@ -693,34 +464,13 @@
         <w:rPr>
           <w:b/>
         </w:rPr>
-        <w:t xml:space="preserve">La </w:t>
-      </w:r>
-      <w:proofErr w:type="gramStart"/>
-      <w:r>
-        <w:rPr>
-          <w:b/>
-        </w:rPr>
-        <w:t>modalità</w:t>
-      </w:r>
-      <w:proofErr w:type="gramEnd"/>
-      <w:r>
-        <w:rPr>
-          <w:b/>
-        </w:rPr>
-        <w:t xml:space="preserve"> di difficoltà selezionabile dal menu, può essere Casuale, Semplice, Medio, Difficile</w:t>
+        <w:t>La modalità di difficoltà selezionabile dal menu, può essere Semplice, Medio, Difficile</w:t>
       </w:r>
       <w:r>
         <w:rPr>
           <w:b/>
         </w:rPr>
         <w:t xml:space="preserve"> </w:t>
-      </w:r>
-      <w:r>
-        <w:rPr>
-          <w:b/>
-          <w:color w:val="FF0000"/>
-        </w:rPr>
-        <w:t>FATTO</w:t>
       </w:r>
     </w:p>
     <w:p>
@@ -746,15 +496,6 @@
         </w:rPr>
         <w:t xml:space="preserve"> </w:t>
       </w:r>
-      <w:proofErr w:type="gramStart"/>
-      <w:r>
-        <w:rPr>
-          <w:b/>
-          <w:color w:val="FF0000"/>
-        </w:rPr>
-        <w:t>FATTO</w:t>
-      </w:r>
-      <w:proofErr w:type="gramEnd"/>
     </w:p>
     <w:p>
       <w:pPr>
@@ -772,21 +513,7 @@
           <w:b/>
         </w:rPr>
         <w:lastRenderedPageBreak/>
-        <w:t xml:space="preserve">Attraverso </w:t>
-      </w:r>
-      <w:proofErr w:type="gramStart"/>
-      <w:r>
-        <w:rPr>
-          <w:b/>
-        </w:rPr>
-        <w:t>il menu statistiche</w:t>
-      </w:r>
-      <w:proofErr w:type="gramEnd"/>
-      <w:r>
-        <w:rPr>
-          <w:b/>
-        </w:rPr>
-        <w:t>, è possibile visualizzare tutto lo storico delle partite giocate, con livello di difficoltà, numero vittorie, sconfitte e pareggi</w:t>
+        <w:t>Attraverso il menu statistiche, è possibile visualizzare tutto lo storico delle partite giocate, con livello di difficoltà, numero vittorie, sconfitte e pareggi</w:t>
       </w:r>
       <w:r>
         <w:rPr>
@@ -794,13 +521,8 @@
         </w:rPr>
         <w:t xml:space="preserve"> </w:t>
       </w:r>
-      <w:r>
-        <w:rPr>
-          <w:b/>
-          <w:color w:val="FF0000"/>
-        </w:rPr>
-        <w:t>FATTO</w:t>
-      </w:r>
+      <w:bookmarkStart w:id="0" w:name="_GoBack"/>
+      <w:bookmarkEnd w:id="0"/>
     </w:p>
     <w:p>
       <w:pPr>
@@ -817,35 +539,7 @@
         <w:rPr>
           <w:b/>
         </w:rPr>
-        <w:t xml:space="preserve">Selezionando dal menu la voce “Gioca online” sarà possibile iniziare a </w:t>
-      </w:r>
-      <w:proofErr w:type="gramStart"/>
-      <w:r>
-        <w:rPr>
-          <w:b/>
-        </w:rPr>
-        <w:t>giocare</w:t>
-      </w:r>
-      <w:proofErr w:type="gramEnd"/>
-      <w:r>
-        <w:rPr>
-          <w:b/>
-        </w:rPr>
-        <w:t xml:space="preserve"> a Tris contro una persona, che è presente nella lista che comparirà. Qualora l’utente </w:t>
-      </w:r>
-      <w:proofErr w:type="gramStart"/>
-      <w:r>
-        <w:rPr>
-          <w:b/>
-        </w:rPr>
-        <w:t>non è disponibile</w:t>
-      </w:r>
-      <w:proofErr w:type="gramEnd"/>
-      <w:r>
-        <w:rPr>
-          <w:b/>
-        </w:rPr>
-        <w:t>, comparirà una schermata dedicata.</w:t>
+        <w:t>Selezionando dal menu la voce “Gioca online” sarà possibile iniziare a giocare a Tris contro una persona, che è presente nella lista che comparirà. Qualora l’utente non è disponibile, comparirà una schermata dedicata.</w:t>
       </w:r>
     </w:p>
     <w:p>
@@ -863,21 +557,25 @@
         <w:rPr>
           <w:b/>
         </w:rPr>
-        <w:t xml:space="preserve">Attraverso il menu “Recupera partita”, sarà possibile selezionare le partite che non si sono ancora </w:t>
-      </w:r>
-      <w:proofErr w:type="gramStart"/>
-      <w:r>
-        <w:rPr>
-          <w:b/>
-        </w:rPr>
-        <w:t>concluse</w:t>
-      </w:r>
-      <w:proofErr w:type="gramEnd"/>
-      <w:r>
-        <w:rPr>
-          <w:b/>
-        </w:rPr>
-        <w:t xml:space="preserve">. </w:t>
+        <w:t xml:space="preserve">Se la partita è iniziata e uno dei due utenti non risponde entro un determinato tempo, comparirà una schermata con la sospensione della partita e tale non verrà conteggiata ai fini della statistica. </w:t>
+      </w:r>
+    </w:p>
+    <w:p>
+      <w:pPr>
+        <w:pStyle w:val="Paragrafoelenco"/>
+        <w:numPr>
+          <w:ilvl w:val="0"/>
+          <w:numId w:val="8"/>
+        </w:numPr>
+        <w:rPr>
+          <w:b/>
+        </w:rPr>
+      </w:pPr>
+      <w:r>
+        <w:rPr>
+          <w:b/>
+        </w:rPr>
+        <w:t xml:space="preserve">Attraverso il menu “Recupera partita”, sarà possibile selezionare le partite che non si sono ancora concluse. </w:t>
       </w:r>
     </w:p>
     <w:p>

</xml_diff>